<commit_message>
add lista de restricoes'
</commit_message>
<xml_diff>
--- a/Desenvolvimento dos itens 7 ao 11.docx
+++ b/Desenvolvimento dos itens 7 ao 11.docx
@@ -159,7 +159,7 @@
         </w:rPr>
         <w:drawing>
           <wp:inline distT="0" distB="0" distL="0" distR="0" wp14:anchorId="1929C069" wp14:editId="71C74C64">
-            <wp:extent cx="5397500" cy="3473450"/>
+            <wp:extent cx="5528243" cy="4857750"/>
             <wp:effectExtent l="0" t="0" r="0" b="0"/>
             <wp:docPr id="3" name="Imagem 3" descr="C:\Users\1800958\Desktop\Gráfico.jpg"/>
             <wp:cNvGraphicFramePr>
@@ -190,7 +190,7 @@
                   <pic:spPr bwMode="auto">
                     <a:xfrm>
                       <a:off x="0" y="0"/>
-                      <a:ext cx="5397500" cy="3473450"/>
+                      <a:ext cx="5555794" cy="4881959"/>
                     </a:xfrm>
                     <a:prstGeom prst="rect">
                       <a:avLst/>
@@ -305,209 +305,972 @@
           <w:rFonts w:ascii="Arial" w:hAnsi="Arial" w:cs="Arial"/>
           <w:sz w:val="24"/>
         </w:rPr>
+        <w:lastRenderedPageBreak/>
         <w:tab/>
-        <w:t xml:space="preserve">A arquiteta e dona da empresa precisa ter acesso ilimitado ao serviço </w:t>
-      </w:r>
+        <w:t>A arquiteta e dona da empresa precisa ter acesso ilimitado ao serviço para cadastrar os clientes, projetos, valores e com isso ter pleno conhecimento do lucro e do prejuízo</w:t>
+      </w:r>
+      <w:r>
+        <w:rPr>
+          <w:rFonts w:ascii="Arial" w:hAnsi="Arial" w:cs="Arial"/>
+          <w:sz w:val="24"/>
+        </w:rPr>
+        <w:t xml:space="preserve"> do empreendimento</w:t>
+      </w:r>
+      <w:r>
+        <w:rPr>
+          <w:rFonts w:ascii="Arial" w:hAnsi="Arial" w:cs="Arial"/>
+          <w:sz w:val="24"/>
+        </w:rPr>
+        <w:t>.</w:t>
+      </w:r>
+    </w:p>
+    <w:p>
+      <w:pPr>
+        <w:jc w:val="both"/>
+        <w:rPr>
+          <w:rFonts w:ascii="Arial" w:hAnsi="Arial" w:cs="Arial"/>
+          <w:sz w:val="24"/>
+        </w:rPr>
+      </w:pPr>
+    </w:p>
+    <w:p>
+      <w:pPr>
+        <w:jc w:val="both"/>
+        <w:rPr>
+          <w:rFonts w:ascii="Arial" w:hAnsi="Arial" w:cs="Arial"/>
+          <w:sz w:val="24"/>
+        </w:rPr>
+      </w:pPr>
+      <w:r>
+        <w:rPr>
+          <w:rFonts w:ascii="Arial" w:hAnsi="Arial" w:cs="Arial"/>
+          <w:sz w:val="24"/>
+        </w:rPr>
+        <w:t>Funcionário 1:</w:t>
+      </w:r>
+    </w:p>
+    <w:p>
+      <w:pPr>
+        <w:jc w:val="both"/>
+        <w:rPr>
+          <w:rFonts w:ascii="Arial" w:hAnsi="Arial" w:cs="Arial"/>
+          <w:sz w:val="24"/>
+        </w:rPr>
+      </w:pPr>
+      <w:r>
+        <w:rPr>
+          <w:rFonts w:ascii="Arial" w:hAnsi="Arial" w:cs="Arial"/>
+          <w:sz w:val="24"/>
+        </w:rPr>
+        <w:tab/>
+        <w:t>O ***** terá acesso limitado, pois precisa adicionar e pesquisar algumas informações dos projetos e clientes.</w:t>
+      </w:r>
+    </w:p>
+    <w:p>
+      <w:pPr>
+        <w:jc w:val="both"/>
+        <w:rPr>
+          <w:rFonts w:ascii="Arial" w:hAnsi="Arial" w:cs="Arial"/>
+          <w:sz w:val="24"/>
+        </w:rPr>
+      </w:pPr>
+      <w:r>
+        <w:rPr>
+          <w:rFonts w:ascii="Arial" w:hAnsi="Arial" w:cs="Arial"/>
+          <w:sz w:val="24"/>
+        </w:rPr>
+        <w:t>Funcionário 2:</w:t>
+      </w:r>
+    </w:p>
+    <w:p>
+      <w:pPr>
+        <w:jc w:val="both"/>
+        <w:rPr>
+          <w:rFonts w:ascii="Arial" w:hAnsi="Arial" w:cs="Arial"/>
+          <w:sz w:val="24"/>
+        </w:rPr>
+      </w:pPr>
+      <w:r>
+        <w:rPr>
+          <w:rFonts w:ascii="Arial" w:hAnsi="Arial" w:cs="Arial"/>
+          <w:sz w:val="24"/>
+        </w:rPr>
+        <w:tab/>
+        <w:t>O ***** terá acesso limitado, pois precisa adicionar e pesquisar algumas informações dos projetos e clientes.</w:t>
+      </w:r>
+    </w:p>
+    <w:p>
+      <w:pPr>
+        <w:jc w:val="both"/>
+        <w:rPr>
+          <w:rFonts w:ascii="Arial" w:hAnsi="Arial" w:cs="Arial"/>
+          <w:sz w:val="24"/>
+        </w:rPr>
+      </w:pPr>
+    </w:p>
+    <w:p>
+      <w:pPr>
+        <w:jc w:val="both"/>
+        <w:rPr>
+          <w:rFonts w:ascii="Arial" w:hAnsi="Arial" w:cs="Arial"/>
+          <w:b/>
+          <w:sz w:val="24"/>
+        </w:rPr>
+      </w:pPr>
+      <w:r>
+        <w:rPr>
+          <w:rFonts w:ascii="Arial" w:hAnsi="Arial" w:cs="Arial"/>
+          <w:b/>
+          <w:sz w:val="24"/>
+        </w:rPr>
+        <w:t xml:space="preserve">- </w:t>
+      </w:r>
+      <w:r>
+        <w:rPr>
+          <w:rFonts w:ascii="Arial" w:hAnsi="Arial" w:cs="Arial"/>
+          <w:b/>
+          <w:sz w:val="24"/>
+        </w:rPr>
+        <w:t>Fronteira</w:t>
+      </w:r>
+      <w:r>
+        <w:rPr>
+          <w:rFonts w:ascii="Arial" w:hAnsi="Arial" w:cs="Arial"/>
+          <w:b/>
+          <w:sz w:val="24"/>
+        </w:rPr>
+        <w:t xml:space="preserve"> </w:t>
+      </w:r>
+      <w:r>
+        <w:rPr>
+          <w:rFonts w:ascii="Arial" w:hAnsi="Arial" w:cs="Arial"/>
+          <w:b/>
+          <w:sz w:val="24"/>
+        </w:rPr>
+        <w:t>Sistêmica</w:t>
+      </w:r>
+    </w:p>
+    <w:p>
+      <w:pPr>
+        <w:jc w:val="both"/>
+        <w:rPr>
+          <w:rFonts w:ascii="Arial" w:hAnsi="Arial" w:cs="Arial"/>
+          <w:b/>
+          <w:sz w:val="24"/>
+        </w:rPr>
+      </w:pPr>
+    </w:p>
+    <w:p>
+      <w:pPr>
+        <w:jc w:val="both"/>
+        <w:rPr>
+          <w:rFonts w:ascii="Arial" w:hAnsi="Arial" w:cs="Arial"/>
+          <w:b/>
+          <w:sz w:val="24"/>
+        </w:rPr>
+      </w:pPr>
+      <w:r>
+        <w:rPr>
+          <w:rFonts w:ascii="Arial" w:hAnsi="Arial" w:cs="Arial"/>
+          <w:b/>
+          <w:sz w:val="24"/>
+        </w:rPr>
+        <w:t>- Lista de Restrições</w:t>
+      </w:r>
+    </w:p>
+    <w:p>
+      <w:pPr>
+        <w:spacing w:after="0" w:line="240" w:lineRule="auto"/>
+        <w:rPr>
+          <w:rFonts w:ascii="Times New Roman" w:eastAsia="Times New Roman" w:hAnsi="Times New Roman" w:cs="Times New Roman"/>
+          <w:sz w:val="24"/>
+          <w:szCs w:val="24"/>
+          <w:lang w:eastAsia="pt-BR"/>
+        </w:rPr>
+      </w:pPr>
       <w:bookmarkStart w:id="0" w:name="_GoBack"/>
       <w:bookmarkEnd w:id="0"/>
-      <w:r>
-        <w:rPr>
-          <w:rFonts w:ascii="Arial" w:hAnsi="Arial" w:cs="Arial"/>
-          <w:sz w:val="24"/>
-        </w:rPr>
-        <w:t>para cadastrar os clientes, projetos, valores e com isso ter pleno conhecimento do lucro e do prejuízo</w:t>
-      </w:r>
-      <w:r>
-        <w:rPr>
-          <w:rFonts w:ascii="Arial" w:hAnsi="Arial" w:cs="Arial"/>
-          <w:sz w:val="24"/>
-        </w:rPr>
-        <w:t xml:space="preserve"> do empreendimento</w:t>
-      </w:r>
-      <w:r>
-        <w:rPr>
-          <w:rFonts w:ascii="Arial" w:hAnsi="Arial" w:cs="Arial"/>
-          <w:sz w:val="24"/>
-        </w:rPr>
-        <w:t>.</w:t>
-      </w:r>
-    </w:p>
-    <w:p>
-      <w:pPr>
-        <w:jc w:val="both"/>
-        <w:rPr>
-          <w:rFonts w:ascii="Arial" w:hAnsi="Arial" w:cs="Arial"/>
-          <w:sz w:val="24"/>
-        </w:rPr>
-      </w:pPr>
-    </w:p>
-    <w:p>
-      <w:pPr>
-        <w:jc w:val="both"/>
-        <w:rPr>
-          <w:rFonts w:ascii="Arial" w:hAnsi="Arial" w:cs="Arial"/>
-          <w:sz w:val="24"/>
-        </w:rPr>
-      </w:pPr>
-      <w:r>
-        <w:rPr>
-          <w:rFonts w:ascii="Arial" w:hAnsi="Arial" w:cs="Arial"/>
-          <w:sz w:val="24"/>
-        </w:rPr>
-        <w:t>Funcionário 1:</w:t>
-      </w:r>
-    </w:p>
-    <w:p>
-      <w:pPr>
-        <w:jc w:val="both"/>
-        <w:rPr>
-          <w:rFonts w:ascii="Arial" w:hAnsi="Arial" w:cs="Arial"/>
-          <w:sz w:val="24"/>
-        </w:rPr>
-      </w:pPr>
-      <w:r>
-        <w:rPr>
-          <w:rFonts w:ascii="Arial" w:hAnsi="Arial" w:cs="Arial"/>
-          <w:sz w:val="24"/>
-        </w:rPr>
-        <w:tab/>
-        <w:t>O ***** terá acesso limitado, pois precisa adicionar e pesquisar algumas informações dos projetos e clientes.</w:t>
-      </w:r>
-    </w:p>
-    <w:p>
-      <w:pPr>
-        <w:jc w:val="both"/>
-        <w:rPr>
-          <w:rFonts w:ascii="Arial" w:hAnsi="Arial" w:cs="Arial"/>
-          <w:sz w:val="24"/>
-        </w:rPr>
-      </w:pPr>
-      <w:r>
-        <w:rPr>
-          <w:rFonts w:ascii="Arial" w:hAnsi="Arial" w:cs="Arial"/>
-          <w:sz w:val="24"/>
-        </w:rPr>
-        <w:lastRenderedPageBreak/>
-        <w:t xml:space="preserve">Funcionário </w:t>
-      </w:r>
-      <w:r>
-        <w:rPr>
-          <w:rFonts w:ascii="Arial" w:hAnsi="Arial" w:cs="Arial"/>
-          <w:sz w:val="24"/>
-        </w:rPr>
-        <w:t>2</w:t>
-      </w:r>
-      <w:r>
-        <w:rPr>
-          <w:rFonts w:ascii="Arial" w:hAnsi="Arial" w:cs="Arial"/>
-          <w:sz w:val="24"/>
-        </w:rPr>
-        <w:t>:</w:t>
-      </w:r>
-    </w:p>
-    <w:p>
-      <w:pPr>
-        <w:jc w:val="both"/>
-        <w:rPr>
-          <w:rFonts w:ascii="Arial" w:hAnsi="Arial" w:cs="Arial"/>
-          <w:sz w:val="24"/>
-        </w:rPr>
-      </w:pPr>
-      <w:r>
-        <w:rPr>
-          <w:rFonts w:ascii="Arial" w:hAnsi="Arial" w:cs="Arial"/>
-          <w:sz w:val="24"/>
-        </w:rPr>
-        <w:tab/>
-        <w:t>O ***** terá acesso limitado, pois precisa adicionar e pesquisar algumas informações dos projetos e clientes</w:t>
-      </w:r>
-      <w:r>
-        <w:rPr>
-          <w:rFonts w:ascii="Arial" w:hAnsi="Arial" w:cs="Arial"/>
-          <w:sz w:val="24"/>
-        </w:rPr>
-        <w:t>.</w:t>
-      </w:r>
-    </w:p>
-    <w:p>
-      <w:pPr>
-        <w:jc w:val="both"/>
-        <w:rPr>
-          <w:rFonts w:ascii="Arial" w:hAnsi="Arial" w:cs="Arial"/>
-          <w:sz w:val="24"/>
-        </w:rPr>
-      </w:pPr>
-    </w:p>
-    <w:p>
-      <w:pPr>
-        <w:jc w:val="both"/>
-        <w:rPr>
-          <w:rFonts w:ascii="Arial" w:hAnsi="Arial" w:cs="Arial"/>
-          <w:b/>
-          <w:sz w:val="24"/>
-        </w:rPr>
-      </w:pPr>
-      <w:r>
-        <w:rPr>
-          <w:rFonts w:ascii="Arial" w:hAnsi="Arial" w:cs="Arial"/>
-          <w:b/>
-          <w:sz w:val="24"/>
-        </w:rPr>
-        <w:t xml:space="preserve">- </w:t>
-      </w:r>
-      <w:r>
-        <w:rPr>
-          <w:rFonts w:ascii="Arial" w:hAnsi="Arial" w:cs="Arial"/>
-          <w:b/>
-          <w:sz w:val="24"/>
-        </w:rPr>
-        <w:t>Fronteira</w:t>
-      </w:r>
-      <w:r>
-        <w:rPr>
-          <w:rFonts w:ascii="Arial" w:hAnsi="Arial" w:cs="Arial"/>
-          <w:b/>
-          <w:sz w:val="24"/>
-        </w:rPr>
-        <w:t xml:space="preserve"> </w:t>
-      </w:r>
-      <w:r>
-        <w:rPr>
-          <w:rFonts w:ascii="Arial" w:hAnsi="Arial" w:cs="Arial"/>
-          <w:b/>
-          <w:sz w:val="24"/>
-        </w:rPr>
-        <w:t>Sistêmica</w:t>
-      </w:r>
-    </w:p>
-    <w:p>
-      <w:pPr>
-        <w:jc w:val="both"/>
-        <w:rPr>
-          <w:rFonts w:ascii="Arial" w:hAnsi="Arial" w:cs="Arial"/>
-          <w:b/>
-          <w:sz w:val="24"/>
-        </w:rPr>
-      </w:pPr>
-    </w:p>
-    <w:p>
-      <w:pPr>
-        <w:jc w:val="both"/>
-        <w:rPr>
-          <w:rFonts w:ascii="Arial" w:hAnsi="Arial" w:cs="Arial"/>
-          <w:b/>
-          <w:sz w:val="24"/>
-        </w:rPr>
-      </w:pPr>
-      <w:r>
-        <w:rPr>
-          <w:rFonts w:ascii="Arial" w:hAnsi="Arial" w:cs="Arial"/>
-          <w:b/>
-          <w:sz w:val="24"/>
-        </w:rPr>
-        <w:t>- Lista de Restrições</w:t>
-      </w:r>
-    </w:p>
+    </w:p>
+    <w:tbl>
+      <w:tblPr>
+        <w:tblW w:w="9615" w:type="dxa"/>
+        <w:tblInd w:w="-566" w:type="dxa"/>
+        <w:tblCellMar>
+          <w:top w:w="15" w:type="dxa"/>
+          <w:left w:w="15" w:type="dxa"/>
+          <w:bottom w:w="15" w:type="dxa"/>
+          <w:right w:w="15" w:type="dxa"/>
+        </w:tblCellMar>
+        <w:tblLook w:val="04A0" w:firstRow="1" w:lastRow="0" w:firstColumn="1" w:lastColumn="0" w:noHBand="0" w:noVBand="1"/>
+      </w:tblPr>
+      <w:tblGrid>
+        <w:gridCol w:w="4243"/>
+        <w:gridCol w:w="5372"/>
+      </w:tblGrid>
+      <w:tr>
+        <w:tc>
+          <w:tcPr>
+            <w:tcW w:w="4243" w:type="dxa"/>
+            <w:tcBorders>
+              <w:top w:val="single" w:sz="8" w:space="0" w:color="FF9900"/>
+              <w:left w:val="single" w:sz="8" w:space="0" w:color="FF9900"/>
+              <w:bottom w:val="single" w:sz="8" w:space="0" w:color="FF9900"/>
+              <w:right w:val="single" w:sz="8" w:space="0" w:color="FF9900"/>
+            </w:tcBorders>
+            <w:shd w:val="clear" w:color="auto" w:fill="F9CB9C"/>
+            <w:tcMar>
+              <w:top w:w="100" w:type="dxa"/>
+              <w:left w:w="100" w:type="dxa"/>
+              <w:bottom w:w="100" w:type="dxa"/>
+              <w:right w:w="100" w:type="dxa"/>
+            </w:tcMar>
+            <w:hideMark/>
+          </w:tcPr>
+          <w:p>
+            <w:pPr>
+              <w:spacing w:after="0" w:line="240" w:lineRule="auto"/>
+              <w:rPr>
+                <w:rFonts w:ascii="Times New Roman" w:eastAsia="Times New Roman" w:hAnsi="Times New Roman" w:cs="Times New Roman"/>
+                <w:sz w:val="24"/>
+                <w:szCs w:val="24"/>
+                <w:lang w:eastAsia="pt-BR"/>
+              </w:rPr>
+            </w:pPr>
+            <w:r>
+              <w:rPr>
+                <w:rFonts w:ascii="Arial" w:eastAsia="Times New Roman" w:hAnsi="Arial" w:cs="Arial"/>
+                <w:color w:val="000000"/>
+                <w:lang w:eastAsia="pt-BR"/>
+              </w:rPr>
+              <w:t>Restrição</w:t>
+            </w:r>
+          </w:p>
+        </w:tc>
+        <w:tc>
+          <w:tcPr>
+            <w:tcW w:w="5372" w:type="dxa"/>
+            <w:tcBorders>
+              <w:top w:val="single" w:sz="8" w:space="0" w:color="FF9900"/>
+              <w:left w:val="single" w:sz="8" w:space="0" w:color="FF9900"/>
+              <w:bottom w:val="single" w:sz="8" w:space="0" w:color="FF9900"/>
+              <w:right w:val="single" w:sz="8" w:space="0" w:color="FF9900"/>
+            </w:tcBorders>
+            <w:shd w:val="clear" w:color="auto" w:fill="F9CB9C"/>
+            <w:tcMar>
+              <w:top w:w="100" w:type="dxa"/>
+              <w:left w:w="100" w:type="dxa"/>
+              <w:bottom w:w="100" w:type="dxa"/>
+              <w:right w:w="100" w:type="dxa"/>
+            </w:tcMar>
+            <w:hideMark/>
+          </w:tcPr>
+          <w:p>
+            <w:pPr>
+              <w:spacing w:after="0" w:line="240" w:lineRule="auto"/>
+              <w:rPr>
+                <w:rFonts w:ascii="Times New Roman" w:eastAsia="Times New Roman" w:hAnsi="Times New Roman" w:cs="Times New Roman"/>
+                <w:sz w:val="24"/>
+                <w:szCs w:val="24"/>
+                <w:lang w:eastAsia="pt-BR"/>
+              </w:rPr>
+            </w:pPr>
+            <w:r>
+              <w:rPr>
+                <w:rFonts w:ascii="Arial" w:eastAsia="Times New Roman" w:hAnsi="Arial" w:cs="Arial"/>
+                <w:color w:val="000000"/>
+                <w:lang w:eastAsia="pt-BR"/>
+              </w:rPr>
+              <w:t>Razão (lógica)</w:t>
+            </w:r>
+          </w:p>
+        </w:tc>
+      </w:tr>
+      <w:tr>
+        <w:tc>
+          <w:tcPr>
+            <w:tcW w:w="4243" w:type="dxa"/>
+            <w:tcBorders>
+              <w:top w:val="single" w:sz="8" w:space="0" w:color="FF9900"/>
+              <w:left w:val="single" w:sz="8" w:space="0" w:color="FF9900"/>
+              <w:bottom w:val="single" w:sz="8" w:space="0" w:color="FF9900"/>
+              <w:right w:val="single" w:sz="8" w:space="0" w:color="FF9900"/>
+            </w:tcBorders>
+            <w:tcMar>
+              <w:top w:w="100" w:type="dxa"/>
+              <w:left w:w="100" w:type="dxa"/>
+              <w:bottom w:w="100" w:type="dxa"/>
+              <w:right w:w="100" w:type="dxa"/>
+            </w:tcMar>
+            <w:hideMark/>
+          </w:tcPr>
+          <w:p>
+            <w:pPr>
+              <w:spacing w:after="0" w:line="240" w:lineRule="auto"/>
+              <w:rPr>
+                <w:rFonts w:ascii="Times New Roman" w:eastAsia="Times New Roman" w:hAnsi="Times New Roman" w:cs="Times New Roman"/>
+                <w:sz w:val="24"/>
+                <w:szCs w:val="24"/>
+                <w:lang w:eastAsia="pt-BR"/>
+              </w:rPr>
+            </w:pPr>
+            <w:r>
+              <w:rPr>
+                <w:rFonts w:ascii="Arial" w:eastAsia="Times New Roman" w:hAnsi="Arial" w:cs="Arial"/>
+                <w:color w:val="000000"/>
+                <w:lang w:eastAsia="pt-BR"/>
+              </w:rPr>
+              <w:t>Controle total</w:t>
+            </w:r>
+          </w:p>
+        </w:tc>
+        <w:tc>
+          <w:tcPr>
+            <w:tcW w:w="5372" w:type="dxa"/>
+            <w:tcBorders>
+              <w:top w:val="single" w:sz="8" w:space="0" w:color="FF9900"/>
+              <w:left w:val="single" w:sz="8" w:space="0" w:color="FF9900"/>
+              <w:bottom w:val="single" w:sz="8" w:space="0" w:color="FF9900"/>
+              <w:right w:val="single" w:sz="8" w:space="0" w:color="FF9900"/>
+            </w:tcBorders>
+            <w:tcMar>
+              <w:top w:w="100" w:type="dxa"/>
+              <w:left w:w="100" w:type="dxa"/>
+              <w:bottom w:w="100" w:type="dxa"/>
+              <w:right w:w="100" w:type="dxa"/>
+            </w:tcMar>
+          </w:tcPr>
+          <w:p>
+            <w:pPr>
+              <w:spacing w:after="0" w:line="240" w:lineRule="auto"/>
+              <w:rPr>
+                <w:rFonts w:ascii="Times New Roman" w:eastAsia="Times New Roman" w:hAnsi="Times New Roman" w:cs="Times New Roman"/>
+                <w:sz w:val="24"/>
+                <w:szCs w:val="24"/>
+                <w:lang w:eastAsia="pt-BR"/>
+              </w:rPr>
+            </w:pPr>
+            <w:r>
+              <w:rPr>
+                <w:rFonts w:ascii="Times New Roman" w:eastAsia="Times New Roman" w:hAnsi="Times New Roman" w:cs="Times New Roman"/>
+                <w:sz w:val="24"/>
+                <w:szCs w:val="24"/>
+                <w:lang w:eastAsia="pt-BR"/>
+              </w:rPr>
+              <w:t xml:space="preserve"> Apenas os desenvolvedores terão acesso total, para que a arquiteta não de acesso indevido para os funcionários.</w:t>
+            </w:r>
+          </w:p>
+        </w:tc>
+      </w:tr>
+      <w:tr>
+        <w:tc>
+          <w:tcPr>
+            <w:tcW w:w="4243" w:type="dxa"/>
+            <w:tcBorders>
+              <w:top w:val="single" w:sz="8" w:space="0" w:color="FF9900"/>
+              <w:left w:val="single" w:sz="8" w:space="0" w:color="FF9900"/>
+              <w:bottom w:val="single" w:sz="8" w:space="0" w:color="FF9900"/>
+              <w:right w:val="single" w:sz="8" w:space="0" w:color="FF9900"/>
+            </w:tcBorders>
+            <w:tcMar>
+              <w:top w:w="100" w:type="dxa"/>
+              <w:left w:w="100" w:type="dxa"/>
+              <w:bottom w:w="100" w:type="dxa"/>
+              <w:right w:w="100" w:type="dxa"/>
+            </w:tcMar>
+            <w:hideMark/>
+          </w:tcPr>
+          <w:p>
+            <w:pPr>
+              <w:spacing w:after="0" w:line="240" w:lineRule="auto"/>
+              <w:rPr>
+                <w:rFonts w:ascii="Times New Roman" w:eastAsia="Times New Roman" w:hAnsi="Times New Roman" w:cs="Times New Roman"/>
+                <w:sz w:val="24"/>
+                <w:szCs w:val="24"/>
+                <w:lang w:eastAsia="pt-BR"/>
+              </w:rPr>
+            </w:pPr>
+            <w:r>
+              <w:rPr>
+                <w:rFonts w:ascii="Times New Roman" w:eastAsia="Times New Roman" w:hAnsi="Times New Roman" w:cs="Times New Roman"/>
+                <w:sz w:val="24"/>
+                <w:szCs w:val="24"/>
+                <w:lang w:eastAsia="pt-BR"/>
+              </w:rPr>
+              <w:t>Cadastro de cliente</w:t>
+            </w:r>
+          </w:p>
+        </w:tc>
+        <w:tc>
+          <w:tcPr>
+            <w:tcW w:w="5372" w:type="dxa"/>
+            <w:tcBorders>
+              <w:top w:val="single" w:sz="8" w:space="0" w:color="FF9900"/>
+              <w:left w:val="single" w:sz="8" w:space="0" w:color="FF9900"/>
+              <w:bottom w:val="single" w:sz="8" w:space="0" w:color="FF9900"/>
+              <w:right w:val="single" w:sz="8" w:space="0" w:color="FF9900"/>
+            </w:tcBorders>
+            <w:tcMar>
+              <w:top w:w="100" w:type="dxa"/>
+              <w:left w:w="100" w:type="dxa"/>
+              <w:bottom w:w="100" w:type="dxa"/>
+              <w:right w:w="100" w:type="dxa"/>
+            </w:tcMar>
+            <w:hideMark/>
+          </w:tcPr>
+          <w:p>
+            <w:pPr>
+              <w:spacing w:after="0" w:line="240" w:lineRule="auto"/>
+              <w:rPr>
+                <w:rFonts w:ascii="Times New Roman" w:eastAsia="Times New Roman" w:hAnsi="Times New Roman" w:cs="Times New Roman"/>
+                <w:sz w:val="24"/>
+                <w:szCs w:val="24"/>
+                <w:lang w:eastAsia="pt-BR"/>
+              </w:rPr>
+            </w:pPr>
+            <w:r>
+              <w:rPr>
+                <w:rFonts w:ascii="Times New Roman" w:eastAsia="Times New Roman" w:hAnsi="Times New Roman" w:cs="Times New Roman"/>
+                <w:sz w:val="24"/>
+                <w:szCs w:val="24"/>
+                <w:lang w:eastAsia="pt-BR"/>
+              </w:rPr>
+              <w:t>Apenas a arquiteta vai poder ter acesso para cadastrar os clientes, para restringir consultas as informações confidenciais.</w:t>
+            </w:r>
+          </w:p>
+        </w:tc>
+      </w:tr>
+      <w:tr>
+        <w:tc>
+          <w:tcPr>
+            <w:tcW w:w="4243" w:type="dxa"/>
+            <w:tcBorders>
+              <w:top w:val="single" w:sz="8" w:space="0" w:color="FF9900"/>
+              <w:left w:val="single" w:sz="8" w:space="0" w:color="FF9900"/>
+              <w:bottom w:val="single" w:sz="8" w:space="0" w:color="FF9900"/>
+              <w:right w:val="single" w:sz="8" w:space="0" w:color="FF9900"/>
+            </w:tcBorders>
+            <w:tcMar>
+              <w:top w:w="100" w:type="dxa"/>
+              <w:left w:w="100" w:type="dxa"/>
+              <w:bottom w:w="100" w:type="dxa"/>
+              <w:right w:w="100" w:type="dxa"/>
+            </w:tcMar>
+          </w:tcPr>
+          <w:p>
+            <w:pPr>
+              <w:spacing w:after="0" w:line="240" w:lineRule="auto"/>
+              <w:rPr>
+                <w:rFonts w:ascii="Arial" w:eastAsia="Times New Roman" w:hAnsi="Arial" w:cs="Arial"/>
+                <w:color w:val="000000"/>
+                <w:lang w:eastAsia="pt-BR"/>
+              </w:rPr>
+            </w:pPr>
+            <w:r>
+              <w:rPr>
+                <w:rFonts w:ascii="Arial" w:eastAsia="Times New Roman" w:hAnsi="Arial" w:cs="Arial"/>
+                <w:color w:val="000000"/>
+                <w:lang w:eastAsia="pt-BR"/>
+              </w:rPr>
+              <w:t>Cadastro de projeto</w:t>
+            </w:r>
+          </w:p>
+        </w:tc>
+        <w:tc>
+          <w:tcPr>
+            <w:tcW w:w="5372" w:type="dxa"/>
+            <w:tcBorders>
+              <w:top w:val="single" w:sz="8" w:space="0" w:color="FF9900"/>
+              <w:left w:val="single" w:sz="8" w:space="0" w:color="FF9900"/>
+              <w:bottom w:val="single" w:sz="8" w:space="0" w:color="FF9900"/>
+              <w:right w:val="single" w:sz="8" w:space="0" w:color="FF9900"/>
+            </w:tcBorders>
+            <w:tcMar>
+              <w:top w:w="100" w:type="dxa"/>
+              <w:left w:w="100" w:type="dxa"/>
+              <w:bottom w:w="100" w:type="dxa"/>
+              <w:right w:w="100" w:type="dxa"/>
+            </w:tcMar>
+          </w:tcPr>
+          <w:p>
+            <w:pPr>
+              <w:spacing w:after="0" w:line="240" w:lineRule="auto"/>
+              <w:rPr>
+                <w:rFonts w:ascii="Arial" w:eastAsia="Times New Roman" w:hAnsi="Arial" w:cs="Arial"/>
+                <w:color w:val="000000"/>
+                <w:lang w:eastAsia="pt-BR"/>
+              </w:rPr>
+            </w:pPr>
+            <w:r>
+              <w:rPr>
+                <w:rFonts w:ascii="Times New Roman" w:eastAsia="Times New Roman" w:hAnsi="Times New Roman" w:cs="Times New Roman"/>
+                <w:sz w:val="24"/>
+                <w:szCs w:val="24"/>
+                <w:lang w:eastAsia="pt-BR"/>
+              </w:rPr>
+              <w:t>Só a arquiteta negocia os projetos, portanto só ela irá cadastrar os projetos</w:t>
+            </w:r>
+          </w:p>
+        </w:tc>
+      </w:tr>
+      <w:tr>
+        <w:tc>
+          <w:tcPr>
+            <w:tcW w:w="4243" w:type="dxa"/>
+            <w:tcBorders>
+              <w:top w:val="single" w:sz="8" w:space="0" w:color="FF9900"/>
+              <w:left w:val="single" w:sz="8" w:space="0" w:color="FF9900"/>
+              <w:bottom w:val="single" w:sz="8" w:space="0" w:color="FF9900"/>
+              <w:right w:val="single" w:sz="8" w:space="0" w:color="FF9900"/>
+            </w:tcBorders>
+            <w:tcMar>
+              <w:top w:w="100" w:type="dxa"/>
+              <w:left w:w="100" w:type="dxa"/>
+              <w:bottom w:w="100" w:type="dxa"/>
+              <w:right w:w="100" w:type="dxa"/>
+            </w:tcMar>
+          </w:tcPr>
+          <w:p>
+            <w:pPr>
+              <w:spacing w:after="0" w:line="240" w:lineRule="auto"/>
+              <w:rPr>
+                <w:rFonts w:ascii="Arial" w:eastAsia="Times New Roman" w:hAnsi="Arial" w:cs="Arial"/>
+                <w:color w:val="000000"/>
+                <w:lang w:eastAsia="pt-BR"/>
+              </w:rPr>
+            </w:pPr>
+            <w:r>
+              <w:rPr>
+                <w:rFonts w:ascii="Arial" w:eastAsia="Times New Roman" w:hAnsi="Arial" w:cs="Arial"/>
+                <w:color w:val="000000"/>
+                <w:lang w:eastAsia="pt-BR"/>
+              </w:rPr>
+              <w:t>Cadastro de serviços</w:t>
+            </w:r>
+          </w:p>
+        </w:tc>
+        <w:tc>
+          <w:tcPr>
+            <w:tcW w:w="5372" w:type="dxa"/>
+            <w:tcBorders>
+              <w:top w:val="single" w:sz="8" w:space="0" w:color="FF9900"/>
+              <w:left w:val="single" w:sz="8" w:space="0" w:color="FF9900"/>
+              <w:bottom w:val="single" w:sz="8" w:space="0" w:color="FF9900"/>
+              <w:right w:val="single" w:sz="8" w:space="0" w:color="FF9900"/>
+            </w:tcBorders>
+            <w:tcMar>
+              <w:top w:w="100" w:type="dxa"/>
+              <w:left w:w="100" w:type="dxa"/>
+              <w:bottom w:w="100" w:type="dxa"/>
+              <w:right w:w="100" w:type="dxa"/>
+            </w:tcMar>
+          </w:tcPr>
+          <w:p>
+            <w:pPr>
+              <w:spacing w:after="0" w:line="240" w:lineRule="auto"/>
+              <w:rPr>
+                <w:rFonts w:ascii="Times New Roman" w:eastAsia="Times New Roman" w:hAnsi="Times New Roman" w:cs="Times New Roman"/>
+                <w:sz w:val="24"/>
+                <w:szCs w:val="24"/>
+                <w:lang w:eastAsia="pt-BR"/>
+              </w:rPr>
+            </w:pPr>
+            <w:r>
+              <w:rPr>
+                <w:rFonts w:ascii="Times New Roman" w:eastAsia="Times New Roman" w:hAnsi="Times New Roman" w:cs="Times New Roman"/>
+                <w:sz w:val="24"/>
+                <w:szCs w:val="24"/>
+                <w:lang w:eastAsia="pt-BR"/>
+              </w:rPr>
+              <w:t>Só a arquiteta negocia os serviços, então só ela irá cadastrar os serviços.</w:t>
+            </w:r>
+          </w:p>
+        </w:tc>
+      </w:tr>
+      <w:tr>
+        <w:tc>
+          <w:tcPr>
+            <w:tcW w:w="4243" w:type="dxa"/>
+            <w:tcBorders>
+              <w:top w:val="single" w:sz="8" w:space="0" w:color="FF9900"/>
+              <w:left w:val="single" w:sz="8" w:space="0" w:color="FF9900"/>
+              <w:bottom w:val="single" w:sz="8" w:space="0" w:color="FF9900"/>
+              <w:right w:val="single" w:sz="8" w:space="0" w:color="FF9900"/>
+            </w:tcBorders>
+            <w:tcMar>
+              <w:top w:w="100" w:type="dxa"/>
+              <w:left w:w="100" w:type="dxa"/>
+              <w:bottom w:w="100" w:type="dxa"/>
+              <w:right w:w="100" w:type="dxa"/>
+            </w:tcMar>
+          </w:tcPr>
+          <w:p>
+            <w:pPr>
+              <w:spacing w:after="0" w:line="240" w:lineRule="auto"/>
+              <w:rPr>
+                <w:rFonts w:ascii="Arial" w:eastAsia="Times New Roman" w:hAnsi="Arial" w:cs="Arial"/>
+                <w:color w:val="000000"/>
+                <w:lang w:eastAsia="pt-BR"/>
+              </w:rPr>
+            </w:pPr>
+            <w:r>
+              <w:rPr>
+                <w:rFonts w:ascii="Arial" w:eastAsia="Times New Roman" w:hAnsi="Arial" w:cs="Arial"/>
+                <w:color w:val="000000"/>
+                <w:lang w:eastAsia="pt-BR"/>
+              </w:rPr>
+              <w:t>Cadastro do contrato</w:t>
+            </w:r>
+          </w:p>
+        </w:tc>
+        <w:tc>
+          <w:tcPr>
+            <w:tcW w:w="5372" w:type="dxa"/>
+            <w:tcBorders>
+              <w:top w:val="single" w:sz="8" w:space="0" w:color="FF9900"/>
+              <w:left w:val="single" w:sz="8" w:space="0" w:color="FF9900"/>
+              <w:bottom w:val="single" w:sz="8" w:space="0" w:color="FF9900"/>
+              <w:right w:val="single" w:sz="8" w:space="0" w:color="FF9900"/>
+            </w:tcBorders>
+            <w:tcMar>
+              <w:top w:w="100" w:type="dxa"/>
+              <w:left w:w="100" w:type="dxa"/>
+              <w:bottom w:w="100" w:type="dxa"/>
+              <w:right w:w="100" w:type="dxa"/>
+            </w:tcMar>
+          </w:tcPr>
+          <w:p>
+            <w:pPr>
+              <w:spacing w:after="0" w:line="240" w:lineRule="auto"/>
+              <w:rPr>
+                <w:rFonts w:ascii="Times New Roman" w:eastAsia="Times New Roman" w:hAnsi="Times New Roman" w:cs="Times New Roman"/>
+                <w:sz w:val="24"/>
+                <w:szCs w:val="24"/>
+                <w:lang w:eastAsia="pt-BR"/>
+              </w:rPr>
+            </w:pPr>
+            <w:r>
+              <w:rPr>
+                <w:rFonts w:ascii="Times New Roman" w:eastAsia="Times New Roman" w:hAnsi="Times New Roman" w:cs="Times New Roman"/>
+                <w:sz w:val="24"/>
+                <w:szCs w:val="24"/>
+                <w:lang w:eastAsia="pt-BR"/>
+              </w:rPr>
+              <w:t>Só a arquiteta negocia os contratos, portanto só ela irá cadastrar os contratos</w:t>
+            </w:r>
+          </w:p>
+        </w:tc>
+      </w:tr>
+      <w:tr>
+        <w:tc>
+          <w:tcPr>
+            <w:tcW w:w="4243" w:type="dxa"/>
+            <w:tcBorders>
+              <w:top w:val="single" w:sz="8" w:space="0" w:color="FF9900"/>
+              <w:left w:val="single" w:sz="8" w:space="0" w:color="FF9900"/>
+              <w:bottom w:val="single" w:sz="8" w:space="0" w:color="FF9900"/>
+              <w:right w:val="single" w:sz="8" w:space="0" w:color="FF9900"/>
+            </w:tcBorders>
+            <w:tcMar>
+              <w:top w:w="100" w:type="dxa"/>
+              <w:left w:w="100" w:type="dxa"/>
+              <w:bottom w:w="100" w:type="dxa"/>
+              <w:right w:w="100" w:type="dxa"/>
+            </w:tcMar>
+          </w:tcPr>
+          <w:p>
+            <w:pPr>
+              <w:spacing w:after="0" w:line="240" w:lineRule="auto"/>
+              <w:rPr>
+                <w:rFonts w:ascii="Arial" w:eastAsia="Times New Roman" w:hAnsi="Arial" w:cs="Arial"/>
+                <w:color w:val="000000"/>
+                <w:lang w:eastAsia="pt-BR"/>
+              </w:rPr>
+            </w:pPr>
+            <w:r>
+              <w:rPr>
+                <w:rFonts w:ascii="Arial" w:eastAsia="Times New Roman" w:hAnsi="Arial" w:cs="Arial"/>
+                <w:color w:val="000000"/>
+                <w:lang w:eastAsia="pt-BR"/>
+              </w:rPr>
+              <w:t>Pesquisa e alteração de projetos</w:t>
+            </w:r>
+          </w:p>
+        </w:tc>
+        <w:tc>
+          <w:tcPr>
+            <w:tcW w:w="5372" w:type="dxa"/>
+            <w:tcBorders>
+              <w:top w:val="single" w:sz="8" w:space="0" w:color="FF9900"/>
+              <w:left w:val="single" w:sz="8" w:space="0" w:color="FF9900"/>
+              <w:bottom w:val="single" w:sz="8" w:space="0" w:color="FF9900"/>
+              <w:right w:val="single" w:sz="8" w:space="0" w:color="FF9900"/>
+            </w:tcBorders>
+            <w:tcMar>
+              <w:top w:w="100" w:type="dxa"/>
+              <w:left w:w="100" w:type="dxa"/>
+              <w:bottom w:w="100" w:type="dxa"/>
+              <w:right w:w="100" w:type="dxa"/>
+            </w:tcMar>
+          </w:tcPr>
+          <w:p>
+            <w:pPr>
+              <w:spacing w:after="0" w:line="240" w:lineRule="auto"/>
+              <w:rPr>
+                <w:rFonts w:ascii="Arial" w:eastAsia="Times New Roman" w:hAnsi="Arial" w:cs="Arial"/>
+                <w:color w:val="000000"/>
+                <w:lang w:eastAsia="pt-BR"/>
+              </w:rPr>
+            </w:pPr>
+            <w:r>
+              <w:rPr>
+                <w:rFonts w:ascii="Arial" w:eastAsia="Times New Roman" w:hAnsi="Arial" w:cs="Arial"/>
+                <w:color w:val="000000"/>
+                <w:lang w:eastAsia="pt-BR"/>
+              </w:rPr>
+              <w:t>Todo mundo cria o projeto, então todos os funcionários irão ter acesso.</w:t>
+            </w:r>
+          </w:p>
+        </w:tc>
+      </w:tr>
+      <w:tr>
+        <w:tc>
+          <w:tcPr>
+            <w:tcW w:w="4243" w:type="dxa"/>
+            <w:tcBorders>
+              <w:top w:val="single" w:sz="8" w:space="0" w:color="FF9900"/>
+              <w:left w:val="single" w:sz="8" w:space="0" w:color="FF9900"/>
+              <w:bottom w:val="single" w:sz="8" w:space="0" w:color="FF9900"/>
+              <w:right w:val="single" w:sz="8" w:space="0" w:color="FF9900"/>
+            </w:tcBorders>
+            <w:tcMar>
+              <w:top w:w="100" w:type="dxa"/>
+              <w:left w:w="100" w:type="dxa"/>
+              <w:bottom w:w="100" w:type="dxa"/>
+              <w:right w:w="100" w:type="dxa"/>
+            </w:tcMar>
+          </w:tcPr>
+          <w:p>
+            <w:pPr>
+              <w:spacing w:after="0" w:line="240" w:lineRule="auto"/>
+              <w:rPr>
+                <w:rFonts w:ascii="Arial" w:eastAsia="Times New Roman" w:hAnsi="Arial" w:cs="Arial"/>
+                <w:color w:val="000000"/>
+                <w:lang w:eastAsia="pt-BR"/>
+              </w:rPr>
+            </w:pPr>
+            <w:r>
+              <w:rPr>
+                <w:rFonts w:ascii="Arial" w:eastAsia="Times New Roman" w:hAnsi="Arial" w:cs="Arial"/>
+                <w:color w:val="000000"/>
+                <w:lang w:eastAsia="pt-BR"/>
+              </w:rPr>
+              <w:t>Relatórios</w:t>
+            </w:r>
+          </w:p>
+        </w:tc>
+        <w:tc>
+          <w:tcPr>
+            <w:tcW w:w="5372" w:type="dxa"/>
+            <w:tcBorders>
+              <w:top w:val="single" w:sz="8" w:space="0" w:color="FF9900"/>
+              <w:left w:val="single" w:sz="8" w:space="0" w:color="FF9900"/>
+              <w:bottom w:val="single" w:sz="8" w:space="0" w:color="FF9900"/>
+              <w:right w:val="single" w:sz="8" w:space="0" w:color="FF9900"/>
+            </w:tcBorders>
+            <w:tcMar>
+              <w:top w:w="100" w:type="dxa"/>
+              <w:left w:w="100" w:type="dxa"/>
+              <w:bottom w:w="100" w:type="dxa"/>
+              <w:right w:w="100" w:type="dxa"/>
+            </w:tcMar>
+          </w:tcPr>
+          <w:p>
+            <w:pPr>
+              <w:spacing w:after="0" w:line="240" w:lineRule="auto"/>
+              <w:rPr>
+                <w:rFonts w:ascii="Arial" w:eastAsia="Times New Roman" w:hAnsi="Arial" w:cs="Arial"/>
+                <w:color w:val="000000"/>
+                <w:lang w:eastAsia="pt-BR"/>
+              </w:rPr>
+            </w:pPr>
+            <w:r>
+              <w:rPr>
+                <w:rFonts w:ascii="Arial" w:eastAsia="Times New Roman" w:hAnsi="Arial" w:cs="Arial"/>
+                <w:color w:val="000000"/>
+                <w:lang w:eastAsia="pt-BR"/>
+              </w:rPr>
+              <w:t>Só a cliente terá acesso, pois terá informações confidenciais</w:t>
+            </w:r>
+          </w:p>
+        </w:tc>
+      </w:tr>
+      <w:tr>
+        <w:tc>
+          <w:tcPr>
+            <w:tcW w:w="4243" w:type="dxa"/>
+            <w:tcBorders>
+              <w:top w:val="single" w:sz="8" w:space="0" w:color="FF9900"/>
+              <w:left w:val="single" w:sz="8" w:space="0" w:color="FF9900"/>
+              <w:bottom w:val="single" w:sz="8" w:space="0" w:color="FF9900"/>
+              <w:right w:val="single" w:sz="8" w:space="0" w:color="FF9900"/>
+            </w:tcBorders>
+            <w:tcMar>
+              <w:top w:w="100" w:type="dxa"/>
+              <w:left w:w="100" w:type="dxa"/>
+              <w:bottom w:w="100" w:type="dxa"/>
+              <w:right w:w="100" w:type="dxa"/>
+            </w:tcMar>
+          </w:tcPr>
+          <w:p>
+            <w:pPr>
+              <w:spacing w:after="0" w:line="240" w:lineRule="auto"/>
+              <w:rPr>
+                <w:rFonts w:ascii="Arial" w:eastAsia="Times New Roman" w:hAnsi="Arial" w:cs="Arial"/>
+                <w:color w:val="000000"/>
+                <w:lang w:eastAsia="pt-BR"/>
+              </w:rPr>
+            </w:pPr>
+            <w:r>
+              <w:rPr>
+                <w:rFonts w:ascii="Arial" w:eastAsia="Times New Roman" w:hAnsi="Arial" w:cs="Arial"/>
+                <w:color w:val="000000"/>
+                <w:lang w:eastAsia="pt-BR"/>
+              </w:rPr>
+              <w:t>Cadastro de despesas</w:t>
+            </w:r>
+          </w:p>
+        </w:tc>
+        <w:tc>
+          <w:tcPr>
+            <w:tcW w:w="5372" w:type="dxa"/>
+            <w:tcBorders>
+              <w:top w:val="single" w:sz="8" w:space="0" w:color="FF9900"/>
+              <w:left w:val="single" w:sz="8" w:space="0" w:color="FF9900"/>
+              <w:bottom w:val="single" w:sz="8" w:space="0" w:color="FF9900"/>
+              <w:right w:val="single" w:sz="8" w:space="0" w:color="FF9900"/>
+            </w:tcBorders>
+            <w:tcMar>
+              <w:top w:w="100" w:type="dxa"/>
+              <w:left w:w="100" w:type="dxa"/>
+              <w:bottom w:w="100" w:type="dxa"/>
+              <w:right w:w="100" w:type="dxa"/>
+            </w:tcMar>
+          </w:tcPr>
+          <w:p>
+            <w:pPr>
+              <w:spacing w:after="0" w:line="240" w:lineRule="auto"/>
+              <w:rPr>
+                <w:rFonts w:ascii="Arial" w:eastAsia="Times New Roman" w:hAnsi="Arial" w:cs="Arial"/>
+                <w:color w:val="000000"/>
+                <w:lang w:eastAsia="pt-BR"/>
+              </w:rPr>
+            </w:pPr>
+            <w:r>
+              <w:rPr>
+                <w:rFonts w:ascii="Arial" w:eastAsia="Times New Roman" w:hAnsi="Arial" w:cs="Arial"/>
+                <w:color w:val="000000"/>
+                <w:lang w:eastAsia="pt-BR"/>
+              </w:rPr>
+              <w:t xml:space="preserve">Só as despesas que a </w:t>
+            </w:r>
+            <w:r>
+              <w:rPr>
+                <w:rFonts w:ascii="Times New Roman" w:eastAsia="Times New Roman" w:hAnsi="Times New Roman" w:cs="Times New Roman"/>
+                <w:sz w:val="24"/>
+                <w:szCs w:val="24"/>
+                <w:lang w:eastAsia="pt-BR"/>
+              </w:rPr>
+              <w:t>arquiteta</w:t>
+            </w:r>
+            <w:r>
+              <w:rPr>
+                <w:rFonts w:ascii="Arial" w:eastAsia="Times New Roman" w:hAnsi="Arial" w:cs="Arial"/>
+                <w:color w:val="000000"/>
+                <w:lang w:eastAsia="pt-BR"/>
+              </w:rPr>
+              <w:t xml:space="preserve"> julgar necessárias entrará nessa tabela, então só ela irá inserir os dados</w:t>
+            </w:r>
+          </w:p>
+        </w:tc>
+      </w:tr>
+      <w:tr>
+        <w:tc>
+          <w:tcPr>
+            <w:tcW w:w="4243" w:type="dxa"/>
+            <w:tcBorders>
+              <w:top w:val="single" w:sz="8" w:space="0" w:color="FF9900"/>
+              <w:left w:val="single" w:sz="8" w:space="0" w:color="FF9900"/>
+              <w:bottom w:val="single" w:sz="8" w:space="0" w:color="FF9900"/>
+              <w:right w:val="single" w:sz="8" w:space="0" w:color="FF9900"/>
+            </w:tcBorders>
+            <w:tcMar>
+              <w:top w:w="100" w:type="dxa"/>
+              <w:left w:w="100" w:type="dxa"/>
+              <w:bottom w:w="100" w:type="dxa"/>
+              <w:right w:w="100" w:type="dxa"/>
+            </w:tcMar>
+            <w:hideMark/>
+          </w:tcPr>
+          <w:p>
+            <w:pPr>
+              <w:spacing w:after="0" w:line="240" w:lineRule="auto"/>
+              <w:rPr>
+                <w:rFonts w:ascii="Times New Roman" w:eastAsia="Times New Roman" w:hAnsi="Times New Roman" w:cs="Times New Roman"/>
+                <w:sz w:val="24"/>
+                <w:szCs w:val="24"/>
+                <w:lang w:eastAsia="pt-BR"/>
+              </w:rPr>
+            </w:pPr>
+            <w:r>
+              <w:rPr>
+                <w:rFonts w:ascii="Arial" w:eastAsia="Times New Roman" w:hAnsi="Arial" w:cs="Arial"/>
+                <w:color w:val="000000"/>
+                <w:lang w:eastAsia="pt-BR"/>
+              </w:rPr>
+              <w:lastRenderedPageBreak/>
+              <w:t>Cadastro de atividades</w:t>
+            </w:r>
+          </w:p>
+        </w:tc>
+        <w:tc>
+          <w:tcPr>
+            <w:tcW w:w="5372" w:type="dxa"/>
+            <w:tcBorders>
+              <w:top w:val="single" w:sz="8" w:space="0" w:color="FF9900"/>
+              <w:left w:val="single" w:sz="8" w:space="0" w:color="FF9900"/>
+              <w:bottom w:val="single" w:sz="8" w:space="0" w:color="FF9900"/>
+              <w:right w:val="single" w:sz="8" w:space="0" w:color="FF9900"/>
+            </w:tcBorders>
+            <w:tcMar>
+              <w:top w:w="100" w:type="dxa"/>
+              <w:left w:w="100" w:type="dxa"/>
+              <w:bottom w:w="100" w:type="dxa"/>
+              <w:right w:w="100" w:type="dxa"/>
+            </w:tcMar>
+          </w:tcPr>
+          <w:p>
+            <w:pPr>
+              <w:spacing w:after="0" w:line="240" w:lineRule="auto"/>
+              <w:rPr>
+                <w:rFonts w:ascii="Times New Roman" w:eastAsia="Times New Roman" w:hAnsi="Times New Roman" w:cs="Times New Roman"/>
+                <w:sz w:val="24"/>
+                <w:szCs w:val="24"/>
+                <w:lang w:eastAsia="pt-BR"/>
+              </w:rPr>
+            </w:pPr>
+            <w:r>
+              <w:rPr>
+                <w:rFonts w:ascii="Times New Roman" w:eastAsia="Times New Roman" w:hAnsi="Times New Roman" w:cs="Times New Roman"/>
+                <w:sz w:val="24"/>
+                <w:szCs w:val="24"/>
+                <w:lang w:eastAsia="pt-BR"/>
+              </w:rPr>
+              <w:t>A cliente pediu uma aplicação para os funcionários cadastrarem as atividades que estão fazendo e a hora em que está fazendo, então todos terão acesso.</w:t>
+            </w:r>
+          </w:p>
+        </w:tc>
+      </w:tr>
+    </w:tbl>
     <w:p>
       <w:pPr>
         <w:jc w:val="both"/>

</xml_diff>